<commit_message>
acta 2 añadida en ficheros aparte
</commit_message>
<xml_diff>
--- a/actas_de_Reuniones/ActaReunión_1.docx
+++ b/actas_de_Reuniones/ActaReunión_1.docx
@@ -1,10 +1,10 @@
 
 <file path=word/document.xml><?xml version="1.0" encoding="utf-8"?>
-<w:document xmlns:wpc="http://schemas.microsoft.com/office/word/2010/wordprocessingCanvas" xmlns:mc="http://schemas.openxmlformats.org/markup-compatibility/2006" xmlns:o="urn:schemas-microsoft-com:office:office" xmlns:r="http://schemas.openxmlformats.org/officeDocument/2006/relationships" xmlns:m="http://schemas.openxmlformats.org/officeDocument/2006/math" xmlns:v="urn:schemas-microsoft-com:vml" xmlns:wp14="http://schemas.microsoft.com/office/word/2010/wordprocessingDrawing" xmlns:wp="http://schemas.openxmlformats.org/drawingml/2006/wordprocessingDrawing" xmlns:w10="urn:schemas-microsoft-com:office:word" xmlns:w="http://schemas.openxmlformats.org/wordprocessingml/2006/main" xmlns:w14="http://schemas.microsoft.com/office/word/2010/wordml" xmlns:w15="http://schemas.microsoft.com/office/word/2012/wordml" xmlns:wpg="http://schemas.microsoft.com/office/word/2010/wordprocessingGroup" xmlns:wpi="http://schemas.microsoft.com/office/word/2010/wordprocessingInk" xmlns:wne="http://schemas.microsoft.com/office/word/2006/wordml" xmlns:wps="http://schemas.microsoft.com/office/word/2010/wordprocessingShape" mc:Ignorable="w14 w15 wp14">
+<w:document xmlns:wpc="http://schemas.microsoft.com/office/word/2010/wordprocessingCanvas" xmlns:cx="http://schemas.microsoft.com/office/drawing/2014/chartex" xmlns:cx1="http://schemas.microsoft.com/office/drawing/2015/9/8/chartex" xmlns:cx2="http://schemas.microsoft.com/office/drawing/2015/10/21/chartex" xmlns:cx3="http://schemas.microsoft.com/office/drawing/2016/5/9/chartex" xmlns:cx4="http://schemas.microsoft.com/office/drawing/2016/5/10/chartex" xmlns:cx5="http://schemas.microsoft.com/office/drawing/2016/5/11/chartex" xmlns:cx6="http://schemas.microsoft.com/office/drawing/2016/5/12/chartex" xmlns:cx7="http://schemas.microsoft.com/office/drawing/2016/5/13/chartex" xmlns:cx8="http://schemas.microsoft.com/office/drawing/2016/5/14/chartex" xmlns:mc="http://schemas.openxmlformats.org/markup-compatibility/2006" xmlns:aink="http://schemas.microsoft.com/office/drawing/2016/ink" xmlns:am3d="http://schemas.microsoft.com/office/drawing/2017/model3d" xmlns:o="urn:schemas-microsoft-com:office:office" xmlns:r="http://schemas.openxmlformats.org/officeDocument/2006/relationships" xmlns:m="http://schemas.openxmlformats.org/officeDocument/2006/math" xmlns:v="urn:schemas-microsoft-com:vml" xmlns:wp14="http://schemas.microsoft.com/office/word/2010/wordprocessingDrawing" xmlns:wp="http://schemas.openxmlformats.org/drawingml/2006/wordprocessingDrawing" xmlns:w10="urn:schemas-microsoft-com:office:word" xmlns:w="http://schemas.openxmlformats.org/wordprocessingml/2006/main" xmlns:w14="http://schemas.microsoft.com/office/word/2010/wordml" xmlns:w15="http://schemas.microsoft.com/office/word/2012/wordml" xmlns:w16cid="http://schemas.microsoft.com/office/word/2016/wordml/cid" xmlns:w16se="http://schemas.microsoft.com/office/word/2015/wordml/symex" xmlns:wpg="http://schemas.microsoft.com/office/word/2010/wordprocessingGroup" xmlns:wpi="http://schemas.microsoft.com/office/word/2010/wordprocessingInk" xmlns:wne="http://schemas.microsoft.com/office/word/2006/wordml" xmlns:wps="http://schemas.microsoft.com/office/word/2010/wordprocessingShape" mc:Ignorable="w14 w15 w16se w16cid wp14">
   <w:body>
     <w:tbl>
       <w:tblPr>
-        <w:tblStyle w:val="Grilledutableau"/>
+        <w:tblStyle w:val="Tablaconcuadrcula"/>
         <w:tblW w:w="0" w:type="auto"/>
         <w:tblLook w:val="04A0" w:firstRow="1" w:lastRow="0" w:firstColumn="1" w:lastColumn="0" w:noHBand="0" w:noVBand="1"/>
       </w:tblPr>
@@ -93,7 +93,7 @@
           </w:p>
           <w:p>
             <w:pPr>
-              <w:pStyle w:val="Paragraphedeliste"/>
+              <w:pStyle w:val="Prrafodelista"/>
               <w:numPr>
                 <w:ilvl w:val="0"/>
                 <w:numId w:val="1"/>
@@ -105,7 +105,7 @@
           </w:p>
           <w:p>
             <w:pPr>
-              <w:pStyle w:val="Paragraphedeliste"/>
+              <w:pStyle w:val="Prrafodelista"/>
               <w:numPr>
                 <w:ilvl w:val="0"/>
                 <w:numId w:val="1"/>
@@ -139,7 +139,7 @@
           <w:p/>
           <w:tbl>
             <w:tblPr>
-              <w:tblStyle w:val="Grilledutableau"/>
+              <w:tblStyle w:val="Tablaconcuadrcula"/>
               <w:tblW w:w="0" w:type="auto"/>
               <w:tblInd w:w="1021" w:type="dxa"/>
               <w:tblLook w:val="04A0" w:firstRow="1" w:lastRow="0" w:firstColumn="1" w:lastColumn="0" w:noHBand="0" w:noVBand="1"/>
@@ -194,7 +194,6 @@
                   <w:r>
                     <w:rPr>
                       <w:noProof/>
-                      <w:lang w:val="en-GB" w:eastAsia="ja-JP"/>
                     </w:rPr>
                     <mc:AlternateContent>
                       <mc:Choice Requires="wps">
@@ -253,7 +252,7 @@
                           </wp:anchor>
                         </w:drawing>
                       </mc:Choice>
-                      <mc:Fallback xmlns:w16se="http://schemas.microsoft.com/office/word/2015/wordml/symex" xmlns:w16cid="http://schemas.microsoft.com/office/word/2016/wordml/cid" xmlns:am3d="http://schemas.microsoft.com/office/drawing/2017/model3d" xmlns:aink="http://schemas.microsoft.com/office/drawing/2016/ink" xmlns:cx8="http://schemas.microsoft.com/office/drawing/2016/5/14/chartex" xmlns:cx7="http://schemas.microsoft.com/office/drawing/2016/5/13/chartex" xmlns:cx6="http://schemas.microsoft.com/office/drawing/2016/5/12/chartex" xmlns:cx5="http://schemas.microsoft.com/office/drawing/2016/5/11/chartex" xmlns:cx4="http://schemas.microsoft.com/office/drawing/2016/5/10/chartex" xmlns:cx3="http://schemas.microsoft.com/office/drawing/2016/5/9/chartex" xmlns:cx2="http://schemas.microsoft.com/office/drawing/2015/10/21/chartex" xmlns:cx1="http://schemas.microsoft.com/office/drawing/2015/9/8/chartex" xmlns:cx="http://schemas.microsoft.com/office/drawing/2014/chartex">
+                      <mc:Fallback>
                         <w:pict>
                           <v:shapetype w14:anchorId="03D9EBB4" id="_x0000_t13" coordsize="21600,21600" o:spt="13" adj="16200,5400" path="m@0,l@0@1,0@1,0@2@0@2@0,21600,21600,10800xe">
                             <v:stroke joinstyle="miter"/>
@@ -279,7 +278,6 @@
                   <w:r>
                     <w:rPr>
                       <w:noProof/>
-                      <w:lang w:val="en-GB" w:eastAsia="ja-JP"/>
                     </w:rPr>
                     <mc:AlternateContent>
                       <mc:Choice Requires="wps">
@@ -338,7 +336,7 @@
                           </wp:anchor>
                         </w:drawing>
                       </mc:Choice>
-                      <mc:Fallback xmlns:w16se="http://schemas.microsoft.com/office/word/2015/wordml/symex" xmlns:w16cid="http://schemas.microsoft.com/office/word/2016/wordml/cid" xmlns:am3d="http://schemas.microsoft.com/office/drawing/2017/model3d" xmlns:aink="http://schemas.microsoft.com/office/drawing/2016/ink" xmlns:cx8="http://schemas.microsoft.com/office/drawing/2016/5/14/chartex" xmlns:cx7="http://schemas.microsoft.com/office/drawing/2016/5/13/chartex" xmlns:cx6="http://schemas.microsoft.com/office/drawing/2016/5/12/chartex" xmlns:cx5="http://schemas.microsoft.com/office/drawing/2016/5/11/chartex" xmlns:cx4="http://schemas.microsoft.com/office/drawing/2016/5/10/chartex" xmlns:cx3="http://schemas.microsoft.com/office/drawing/2016/5/9/chartex" xmlns:cx2="http://schemas.microsoft.com/office/drawing/2015/10/21/chartex" xmlns:cx1="http://schemas.microsoft.com/office/drawing/2015/9/8/chartex" xmlns:cx="http://schemas.microsoft.com/office/drawing/2014/chartex">
+                      <mc:Fallback>
                         <w:pict>
                           <v:shape w14:anchorId="003E7FCB" id="Flecha: a la derecha 2" o:spid="_x0000_s1026" type="#_x0000_t13" style="position:absolute;margin-left:1.85pt;margin-top:18.4pt;width:42pt;height:12pt;z-index:251659264;visibility:visible;mso-wrap-style:square;mso-wrap-distance-left:9pt;mso-wrap-distance-top:0;mso-wrap-distance-right:9pt;mso-wrap-distance-bottom:0;mso-position-horizontal:absolute;mso-position-horizontal-relative:text;mso-position-vertical:absolute;mso-position-vertical-relative:text;v-text-anchor:middle" o:gfxdata="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" adj="18514" fillcolor="#4472c4 [3204]" strokecolor="#1f3763 [1604]" strokeweight="1pt"/>
                         </w:pict>
@@ -545,7 +543,7 @@
           <w:p/>
           <w:p>
             <w:pPr>
-              <w:pStyle w:val="Paragraphedeliste"/>
+              <w:pStyle w:val="Prrafodelista"/>
               <w:numPr>
                 <w:ilvl w:val="0"/>
                 <w:numId w:val="1"/>
@@ -557,7 +555,7 @@
           </w:p>
           <w:p>
             <w:pPr>
-              <w:pStyle w:val="Paragraphedeliste"/>
+              <w:pStyle w:val="Prrafodelista"/>
               <w:numPr>
                 <w:ilvl w:val="0"/>
                 <w:numId w:val="1"/>
@@ -602,245 +600,20 @@
               <w:t>FECHA DE LA PRÓXIMA REUNIÓN:</w:t>
             </w:r>
             <w:r>
-              <w:t xml:space="preserve"> Martes 28/04/2020 a las 12:30</w:t>
-            </w:r>
-          </w:p>
-          <w:p/>
-        </w:tc>
-      </w:tr>
-    </w:tbl>
-    <w:p/>
-    <w:p>
-      <w:r>
-        <w:br w:type="page"/>
-      </w:r>
-    </w:p>
-    <w:tbl>
-      <w:tblPr>
-        <w:tblStyle w:val="Grilledutableau"/>
-        <w:tblW w:w="0" w:type="auto"/>
-        <w:tblLook w:val="04A0" w:firstRow="1" w:lastRow="0" w:firstColumn="1" w:lastColumn="0" w:noHBand="0" w:noVBand="1"/>
-      </w:tblPr>
-      <w:tblGrid>
-        <w:gridCol w:w="4247"/>
-        <w:gridCol w:w="1418"/>
-        <w:gridCol w:w="2829"/>
-      </w:tblGrid>
-      <w:tr>
-        <w:tc>
-          <w:tcPr>
-            <w:tcW w:w="4247" w:type="dxa"/>
-          </w:tcPr>
-          <w:p>
-            <w:r>
-              <w:lastRenderedPageBreak/>
-              <w:t>GRUPO: 2</w:t>
-            </w:r>
-          </w:p>
-          <w:p/>
-        </w:tc>
-        <w:tc>
-          <w:tcPr>
-            <w:tcW w:w="4247" w:type="dxa"/>
-            <w:gridSpan w:val="2"/>
-          </w:tcPr>
-          <w:p>
-            <w:r>
-              <w:t>TRABAJO: Detector de estado febril</w:t>
-            </w:r>
-          </w:p>
-          <w:p/>
-        </w:tc>
-      </w:tr>
-      <w:tr>
-        <w:tc>
-          <w:tcPr>
-            <w:tcW w:w="5665" w:type="dxa"/>
-            <w:gridSpan w:val="2"/>
-          </w:tcPr>
-          <w:p>
-            <w:r>
-              <w:t>LUGAR: Reunión telemática</w:t>
-            </w:r>
-          </w:p>
-          <w:p/>
-        </w:tc>
-        <w:tc>
-          <w:tcPr>
-            <w:tcW w:w="2829" w:type="dxa"/>
-          </w:tcPr>
-          <w:p>
-            <w:r>
-              <w:t>FECHA: 2</w:t>
-            </w:r>
-            <w:r>
-              <w:t>8</w:t>
-            </w:r>
-            <w:r>
-              <w:t>/04/2020</w:t>
-            </w:r>
-          </w:p>
-        </w:tc>
-      </w:tr>
-      <w:tr>
-        <w:tc>
-          <w:tcPr>
-            <w:tcW w:w="8494" w:type="dxa"/>
-            <w:gridSpan w:val="3"/>
-          </w:tcPr>
-          <w:p>
-            <w:r>
-              <w:t>OBJETIVOS DE LA SESIÓN:</w:t>
-            </w:r>
-          </w:p>
-          <w:p/>
-          <w:p>
-            <w:r>
-              <w:t>definir l</w:t>
-            </w:r>
-            <w:r>
-              <w:t>a arquitectura de la aplicación.</w:t>
+              <w:t xml:space="preserve"> </w:t>
+            </w:r>
+            <w:proofErr w:type="gramStart"/>
+            <w:r>
+              <w:t>Martes</w:t>
+            </w:r>
+            <w:proofErr w:type="gramEnd"/>
+            <w:r>
+              <w:t xml:space="preserve"> 28/0</w:t>
             </w:r>
             <w:bookmarkStart w:id="0" w:name="_GoBack"/>
             <w:bookmarkEnd w:id="0"/>
-          </w:p>
-          <w:p/>
-        </w:tc>
-      </w:tr>
-      <w:tr>
-        <w:tc>
-          <w:tcPr>
-            <w:tcW w:w="8494" w:type="dxa"/>
-            <w:gridSpan w:val="3"/>
-          </w:tcPr>
-          <w:p>
-            <w:r>
-              <w:t>TEMAS TRATADOS:</w:t>
-            </w:r>
-          </w:p>
-          <w:p/>
-          <w:p>
-            <w:pPr>
-              <w:pStyle w:val="Paragraphedeliste"/>
-              <w:numPr>
-                <w:ilvl w:val="0"/>
-                <w:numId w:val="1"/>
-              </w:numPr>
-            </w:pPr>
-            <w:r>
-              <w:t>Se Propone terminar de definir la arquitectura de la aplicación y plasmarla en un esquema.</w:t>
-            </w:r>
-          </w:p>
-          <w:p>
-            <w:pPr>
-              <w:pStyle w:val="Paragraphedeliste"/>
-              <w:numPr>
-                <w:ilvl w:val="0"/>
-                <w:numId w:val="1"/>
-              </w:numPr>
-            </w:pPr>
-            <w:r>
-              <w:t xml:space="preserve">Se han creado tablas en </w:t>
-            </w:r>
-            <w:proofErr w:type="spellStart"/>
-            <w:r>
-              <w:t>dynamoDB</w:t>
-            </w:r>
-            <w:proofErr w:type="spellEnd"/>
-            <w:r>
-              <w:t>.</w:t>
-            </w:r>
-          </w:p>
-          <w:p/>
-          <w:p/>
-          <w:p/>
-        </w:tc>
-      </w:tr>
-      <w:tr>
-        <w:tc>
-          <w:tcPr>
-            <w:tcW w:w="8494" w:type="dxa"/>
-            <w:gridSpan w:val="3"/>
-          </w:tcPr>
-          <w:p>
-            <w:r>
-              <w:t>DECISIONES TOMADAS Y REPARTO DE TAREAS:</w:t>
-            </w:r>
-          </w:p>
-          <w:p/>
-          <w:p>
-            <w:pPr>
-              <w:pStyle w:val="Paragraphedeliste"/>
-              <w:numPr>
-                <w:ilvl w:val="0"/>
-                <w:numId w:val="1"/>
-              </w:numPr>
-            </w:pPr>
-            <w:r>
-              <w:t xml:space="preserve">Se propone investigar el uso de MQTT y la posible integración de </w:t>
-            </w:r>
-            <w:proofErr w:type="spellStart"/>
-            <w:r>
-              <w:t>aws</w:t>
-            </w:r>
-            <w:proofErr w:type="spellEnd"/>
-            <w:r>
-              <w:t xml:space="preserve"> en </w:t>
-            </w:r>
-            <w:proofErr w:type="spellStart"/>
-            <w:r>
-              <w:t>Github</w:t>
-            </w:r>
-            <w:proofErr w:type="spellEnd"/>
-            <w:r>
-              <w:t>.</w:t>
-            </w:r>
-          </w:p>
-          <w:p>
-            <w:pPr>
-              <w:pStyle w:val="Paragraphedeliste"/>
-              <w:numPr>
-                <w:ilvl w:val="0"/>
-                <w:numId w:val="1"/>
-              </w:numPr>
-            </w:pPr>
-            <w:r>
-              <w:t>Se programa la próxima reunión.</w:t>
-            </w:r>
-          </w:p>
-          <w:p/>
-          <w:p/>
-          <w:p/>
-          <w:p/>
-        </w:tc>
-      </w:tr>
-      <w:tr>
-        <w:tc>
-          <w:tcPr>
-            <w:tcW w:w="8494" w:type="dxa"/>
-            <w:gridSpan w:val="3"/>
-          </w:tcPr>
-          <w:p>
-            <w:r>
-              <w:t>TIEMPO EMPLEADO EN LA REUNIÓN: 1 hora</w:t>
-            </w:r>
-          </w:p>
-          <w:p/>
-          <w:p/>
-        </w:tc>
-      </w:tr>
-      <w:tr>
-        <w:tc>
-          <w:tcPr>
-            <w:tcW w:w="8494" w:type="dxa"/>
-            <w:gridSpan w:val="3"/>
-          </w:tcPr>
-          <w:p>
-            <w:r>
-              <w:t xml:space="preserve">FECHA DE LA PRÓXIMA REUNIÓN: Martes </w:t>
-            </w:r>
-            <w:r>
-              <w:t>30/04/2020 a las 16:00</w:t>
+            <w:r>
+              <w:t>4/2020 a las 12:30</w:t>
             </w:r>
           </w:p>
           <w:p/>
@@ -859,7 +632,7 @@
 </file>
 
 <file path=word/numbering.xml><?xml version="1.0" encoding="utf-8"?>
-<w:numbering xmlns:wpc="http://schemas.microsoft.com/office/word/2010/wordprocessingCanvas" xmlns:mc="http://schemas.openxmlformats.org/markup-compatibility/2006" xmlns:o="urn:schemas-microsoft-com:office:office" xmlns:r="http://schemas.openxmlformats.org/officeDocument/2006/relationships" xmlns:m="http://schemas.openxmlformats.org/officeDocument/2006/math" xmlns:v="urn:schemas-microsoft-com:vml" xmlns:wp14="http://schemas.microsoft.com/office/word/2010/wordprocessingDrawing" xmlns:wp="http://schemas.openxmlformats.org/drawingml/2006/wordprocessingDrawing" xmlns:w10="urn:schemas-microsoft-com:office:word" xmlns:w="http://schemas.openxmlformats.org/wordprocessingml/2006/main" xmlns:w14="http://schemas.microsoft.com/office/word/2010/wordml" xmlns:w15="http://schemas.microsoft.com/office/word/2012/wordml" xmlns:wpg="http://schemas.microsoft.com/office/word/2010/wordprocessingGroup" xmlns:wpi="http://schemas.microsoft.com/office/word/2010/wordprocessingInk" xmlns:wne="http://schemas.microsoft.com/office/word/2006/wordml" xmlns:wps="http://schemas.microsoft.com/office/word/2010/wordprocessingShape" mc:Ignorable="w14 w15 wp14">
+<w:numbering xmlns:wpc="http://schemas.microsoft.com/office/word/2010/wordprocessingCanvas" xmlns:cx="http://schemas.microsoft.com/office/drawing/2014/chartex" xmlns:cx1="http://schemas.microsoft.com/office/drawing/2015/9/8/chartex" xmlns:cx2="http://schemas.microsoft.com/office/drawing/2015/10/21/chartex" xmlns:cx3="http://schemas.microsoft.com/office/drawing/2016/5/9/chartex" xmlns:cx4="http://schemas.microsoft.com/office/drawing/2016/5/10/chartex" xmlns:cx5="http://schemas.microsoft.com/office/drawing/2016/5/11/chartex" xmlns:cx6="http://schemas.microsoft.com/office/drawing/2016/5/12/chartex" xmlns:cx7="http://schemas.microsoft.com/office/drawing/2016/5/13/chartex" xmlns:cx8="http://schemas.microsoft.com/office/drawing/2016/5/14/chartex" xmlns:mc="http://schemas.openxmlformats.org/markup-compatibility/2006" xmlns:aink="http://schemas.microsoft.com/office/drawing/2016/ink" xmlns:am3d="http://schemas.microsoft.com/office/drawing/2017/model3d" xmlns:o="urn:schemas-microsoft-com:office:office" xmlns:r="http://schemas.openxmlformats.org/officeDocument/2006/relationships" xmlns:m="http://schemas.openxmlformats.org/officeDocument/2006/math" xmlns:v="urn:schemas-microsoft-com:vml" xmlns:wp14="http://schemas.microsoft.com/office/word/2010/wordprocessingDrawing" xmlns:wp="http://schemas.openxmlformats.org/drawingml/2006/wordprocessingDrawing" xmlns:w10="urn:schemas-microsoft-com:office:word" xmlns:w="http://schemas.openxmlformats.org/wordprocessingml/2006/main" xmlns:w14="http://schemas.microsoft.com/office/word/2010/wordml" xmlns:w15="http://schemas.microsoft.com/office/word/2012/wordml" xmlns:w16cid="http://schemas.microsoft.com/office/word/2016/wordml/cid" xmlns:w16se="http://schemas.microsoft.com/office/word/2015/wordml/symex" xmlns:wpg="http://schemas.microsoft.com/office/word/2010/wordprocessingGroup" xmlns:wpi="http://schemas.microsoft.com/office/word/2010/wordprocessingInk" xmlns:wne="http://schemas.microsoft.com/office/word/2006/wordml" xmlns:wps="http://schemas.microsoft.com/office/word/2010/wordprocessingShape" mc:Ignorable="w14 w15 w16se w16cid wp14">
   <w:abstractNum w:abstractNumId="0" w15:restartNumberingAfterBreak="0">
     <w:nsid w:val="46090A82"/>
     <w:multiLevelType w:val="hybridMultilevel"/>
@@ -979,7 +752,7 @@
 </file>
 
 <file path=word/styles.xml><?xml version="1.0" encoding="utf-8"?>
-<w:styles xmlns:mc="http://schemas.openxmlformats.org/markup-compatibility/2006" xmlns:r="http://schemas.openxmlformats.org/officeDocument/2006/relationships" xmlns:w="http://schemas.openxmlformats.org/wordprocessingml/2006/main" xmlns:w14="http://schemas.microsoft.com/office/word/2010/wordml" xmlns:w15="http://schemas.microsoft.com/office/word/2012/wordml" mc:Ignorable="w14 w15">
+<w:styles xmlns:mc="http://schemas.openxmlformats.org/markup-compatibility/2006" xmlns:r="http://schemas.openxmlformats.org/officeDocument/2006/relationships" xmlns:w="http://schemas.openxmlformats.org/wordprocessingml/2006/main" xmlns:w14="http://schemas.microsoft.com/office/word/2010/wordml" xmlns:w15="http://schemas.microsoft.com/office/word/2012/wordml" xmlns:w16cid="http://schemas.microsoft.com/office/word/2016/wordml/cid" xmlns:w16se="http://schemas.microsoft.com/office/word/2015/wordml/symex" mc:Ignorable="w14 w15 w16se w16cid">
   <w:docDefaults>
     <w:rPrDefault>
       <w:rPr>
@@ -995,7 +768,7 @@
       </w:pPr>
     </w:pPrDefault>
   </w:docDefaults>
-  <w:latentStyles w:defLockedState="0" w:defUIPriority="99" w:defSemiHidden="0" w:defUnhideWhenUsed="0" w:defQFormat="0" w:count="371">
+  <w:latentStyles w:defLockedState="0" w:defUIPriority="99" w:defSemiHidden="0" w:defUnhideWhenUsed="0" w:defQFormat="0" w:count="376">
     <w:lsdException w:name="Normal" w:uiPriority="0" w:qFormat="1"/>
     <w:lsdException w:name="heading 1" w:uiPriority="9" w:qFormat="1"/>
     <w:lsdException w:name="heading 2" w:semiHidden="1" w:uiPriority="9" w:unhideWhenUsed="1" w:qFormat="1"/>
@@ -1367,18 +1140,23 @@
     <w:lsdException w:name="List Table 5 Dark Accent 6" w:uiPriority="50"/>
     <w:lsdException w:name="List Table 6 Colorful Accent 6" w:uiPriority="51"/>
     <w:lsdException w:name="List Table 7 Colorful Accent 6" w:uiPriority="52"/>
+    <w:lsdException w:name="Mention" w:semiHidden="1" w:unhideWhenUsed="1"/>
+    <w:lsdException w:name="Smart Hyperlink" w:semiHidden="1" w:unhideWhenUsed="1"/>
+    <w:lsdException w:name="Hashtag" w:semiHidden="1" w:unhideWhenUsed="1"/>
+    <w:lsdException w:name="Unresolved Mention" w:semiHidden="1" w:unhideWhenUsed="1"/>
+    <w:lsdException w:name="Smart Link" w:semiHidden="1" w:unhideWhenUsed="1"/>
   </w:latentStyles>
   <w:style w:type="paragraph" w:default="1" w:styleId="Normal">
     <w:name w:val="Normal"/>
     <w:qFormat/>
   </w:style>
-  <w:style w:type="character" w:default="1" w:styleId="Policepardfaut">
+  <w:style w:type="character" w:default="1" w:styleId="Fuentedeprrafopredeter">
     <w:name w:val="Default Paragraph Font"/>
     <w:uiPriority w:val="1"/>
     <w:semiHidden/>
     <w:unhideWhenUsed/>
   </w:style>
-  <w:style w:type="table" w:default="1" w:styleId="TableauNormal">
+  <w:style w:type="table" w:default="1" w:styleId="Tablanormal">
     <w:name w:val="Normal Table"/>
     <w:uiPriority w:val="99"/>
     <w:semiHidden/>
@@ -1393,15 +1171,15 @@
       </w:tblCellMar>
     </w:tblPr>
   </w:style>
-  <w:style w:type="numbering" w:default="1" w:styleId="Aucuneliste">
+  <w:style w:type="numbering" w:default="1" w:styleId="Sinlista">
     <w:name w:val="No List"/>
     <w:uiPriority w:val="99"/>
     <w:semiHidden/>
     <w:unhideWhenUsed/>
   </w:style>
-  <w:style w:type="table" w:styleId="Grilledutableau">
+  <w:style w:type="table" w:styleId="Tablaconcuadrcula">
     <w:name w:val="Table Grid"/>
-    <w:basedOn w:val="TableauNormal"/>
+    <w:basedOn w:val="Tablanormal"/>
     <w:uiPriority w:val="39"/>
     <w:rsid w:val="007A53E7"/>
     <w:pPr>
@@ -1418,7 +1196,7 @@
       </w:tblBorders>
     </w:tblPr>
   </w:style>
-  <w:style w:type="paragraph" w:styleId="Paragraphedeliste">
+  <w:style w:type="paragraph" w:styleId="Prrafodelista">
     <w:name w:val="List Paragraph"/>
     <w:basedOn w:val="Normal"/>
     <w:uiPriority w:val="34"/>
@@ -1725,16 +1503,4 @@
     </a:ext>
   </a:extLst>
 </a:theme>
-</file>
-
-<file path=customXml/item1.xml><?xml version="1.0" encoding="utf-8"?>
-<b:Sources xmlns:b="http://schemas.openxmlformats.org/officeDocument/2006/bibliography" xmlns="http://schemas.openxmlformats.org/officeDocument/2006/bibliography" SelectedStyle="\APASixthEditionOfficeOnline.xsl" StyleName="APA" Version="6"/>
-</file>
-
-<file path=customXml/itemProps1.xml><?xml version="1.0" encoding="utf-8"?>
-<ds:datastoreItem xmlns:ds="http://schemas.openxmlformats.org/officeDocument/2006/customXml" ds:itemID="{03095C8B-12F4-42CA-BD69-0BEB68DD9912}">
-  <ds:schemaRefs>
-    <ds:schemaRef ds:uri="http://schemas.openxmlformats.org/officeDocument/2006/bibliography"/>
-  </ds:schemaRefs>
-</ds:datastoreItem>
 </file>
</xml_diff>